<commit_message>
DOCUMENTAÇÃO ATUALIZADA ! AQUELE OUTRO NAO TA 100%
TODOS OS ERROS QUE A FLÁVIA APONTOU FORAM CORRIGIDOS
</commit_message>
<xml_diff>
--- a/DOC_EDI.v2.docx
+++ b/DOC_EDI.v2.docx
@@ -16,7 +16,7 @@
           <v:rect id="rectole0000000000" o:spid="_x0000_i1025" style="width:434.25pt;height:57.75pt" o:ole="" o:preferrelative="t" stroked="f">
             <v:imagedata r:id="rId8" o:title=""/>
           </v:rect>
-          <o:OLEObject Type="Embed" ProgID="StaticMetafile" ShapeID="rectole0000000000" DrawAspect="Content" ObjectID="_1831666933" r:id="rId9"/>
+          <o:OLEObject Type="Embed" ProgID="StaticMetafile" ShapeID="rectole0000000000" DrawAspect="Content" ObjectID="_1831672571" r:id="rId9"/>
         </w:object>
       </w:r>
     </w:p>
@@ -1897,19 +1897,8 @@
           <w:sz w:val="24"/>
           <w:szCs w:val="24"/>
         </w:rPr>
-        <w:t xml:space="preserve">Figura </w:t>
-      </w:r>
-      <w:proofErr w:type="gramStart"/>
-      <w:r>
-        <w:rPr>
-          <w:rFonts w:ascii="Arial" w:eastAsia="Arial" w:hAnsi="Arial" w:cs="Arial"/>
-          <w:color w:val="000000" w:themeColor="text1"/>
-          <w:sz w:val="24"/>
-          <w:szCs w:val="24"/>
-        </w:rPr>
-        <w:t>1:.</w:t>
-      </w:r>
-      <w:proofErr w:type="gramEnd"/>
+        <w:t>Figura 1:.</w:t>
+      </w:r>
       <w:r>
         <w:rPr>
           <w:rFonts w:ascii="Arial" w:eastAsia="Arial" w:hAnsi="Arial" w:cs="Arial"/>
@@ -2019,27 +2008,7 @@
           <w:sz w:val="24"/>
           <w:szCs w:val="24"/>
         </w:rPr>
-        <w:t xml:space="preserve">Figura </w:t>
-      </w:r>
-      <w:proofErr w:type="gramStart"/>
-      <w:r>
-        <w:rPr>
-          <w:rFonts w:ascii="Arial" w:eastAsia="Arial" w:hAnsi="Arial" w:cs="Arial"/>
-          <w:color w:val="000000" w:themeColor="text1"/>
-          <w:sz w:val="24"/>
-          <w:szCs w:val="24"/>
-        </w:rPr>
-        <w:t>2:.</w:t>
-      </w:r>
-      <w:proofErr w:type="gramEnd"/>
-      <w:r>
-        <w:rPr>
-          <w:rFonts w:ascii="Arial" w:eastAsia="Arial" w:hAnsi="Arial" w:cs="Arial"/>
-          <w:color w:val="000000" w:themeColor="text1"/>
-          <w:sz w:val="24"/>
-          <w:szCs w:val="24"/>
-        </w:rPr>
-        <w:t xml:space="preserve"> </w:t>
+        <w:t xml:space="preserve">Figura 2:. </w:t>
       </w:r>
       <w:r>
         <w:rPr>
@@ -2150,27 +2119,7 @@
           <w:sz w:val="24"/>
           <w:szCs w:val="24"/>
         </w:rPr>
-        <w:t xml:space="preserve">Figura </w:t>
-      </w:r>
-      <w:proofErr w:type="gramStart"/>
-      <w:r>
-        <w:rPr>
-          <w:rFonts w:ascii="Arial" w:eastAsia="Arial" w:hAnsi="Arial" w:cs="Arial"/>
-          <w:color w:val="000000" w:themeColor="text1"/>
-          <w:sz w:val="24"/>
-          <w:szCs w:val="24"/>
-        </w:rPr>
-        <w:t>3:.</w:t>
-      </w:r>
-      <w:proofErr w:type="gramEnd"/>
-      <w:r>
-        <w:rPr>
-          <w:rFonts w:ascii="Arial" w:eastAsia="Arial" w:hAnsi="Arial" w:cs="Arial"/>
-          <w:color w:val="000000" w:themeColor="text1"/>
-          <w:sz w:val="24"/>
-          <w:szCs w:val="24"/>
-        </w:rPr>
-        <w:t xml:space="preserve"> </w:t>
+        <w:t xml:space="preserve">Figura 3:. </w:t>
       </w:r>
       <w:r>
         <w:rPr>
@@ -2281,19 +2230,8 @@
           <w:sz w:val="24"/>
           <w:szCs w:val="24"/>
         </w:rPr>
-        <w:t xml:space="preserve">Figura </w:t>
-      </w:r>
-      <w:proofErr w:type="gramStart"/>
-      <w:r>
-        <w:rPr>
-          <w:rFonts w:ascii="Arial" w:eastAsia="Arial" w:hAnsi="Arial" w:cs="Arial"/>
-          <w:color w:val="000000" w:themeColor="text1"/>
-          <w:sz w:val="24"/>
-          <w:szCs w:val="24"/>
-        </w:rPr>
-        <w:t>4:.</w:t>
-      </w:r>
-      <w:proofErr w:type="gramEnd"/>
+        <w:t>Figura 4:.</w:t>
+      </w:r>
       <w:r>
         <w:rPr>
           <w:rFonts w:ascii="Arial" w:eastAsia="Arial" w:hAnsi="Arial" w:cs="Arial"/>
@@ -2404,27 +2342,7 @@
           <w:sz w:val="24"/>
           <w:szCs w:val="24"/>
         </w:rPr>
-        <w:t xml:space="preserve">Figura </w:t>
-      </w:r>
-      <w:proofErr w:type="gramStart"/>
-      <w:r>
-        <w:rPr>
-          <w:rFonts w:ascii="Arial" w:eastAsia="Arial" w:hAnsi="Arial" w:cs="Arial"/>
-          <w:color w:val="000000" w:themeColor="text1"/>
-          <w:sz w:val="24"/>
-          <w:szCs w:val="24"/>
-        </w:rPr>
-        <w:t>5:.</w:t>
-      </w:r>
-      <w:proofErr w:type="gramEnd"/>
-      <w:r>
-        <w:rPr>
-          <w:rFonts w:ascii="Arial" w:eastAsia="Arial" w:hAnsi="Arial" w:cs="Arial"/>
-          <w:color w:val="000000" w:themeColor="text1"/>
-          <w:sz w:val="24"/>
-          <w:szCs w:val="24"/>
-        </w:rPr>
-        <w:t xml:space="preserve"> </w:t>
+        <w:t xml:space="preserve">Figura 5:. </w:t>
       </w:r>
       <w:r>
         <w:rPr>
@@ -2517,8 +2435,6 @@
         <w:tab/>
         <w:t>20</w:t>
       </w:r>
-      <w:bookmarkStart w:id="0" w:name="_GoBack"/>
-      <w:bookmarkEnd w:id="0"/>
     </w:p>
     <w:p>
       <w:pPr>
@@ -4531,51 +4447,7 @@
           <w:sz w:val="24"/>
           <w:szCs w:val="24"/>
         </w:rPr>
-        <w:t xml:space="preserve">Windows, </w:t>
-      </w:r>
-      <w:proofErr w:type="spellStart"/>
-      <w:r>
-        <w:rPr>
-          <w:rStyle w:val="Forte"/>
-          <w:rFonts w:ascii="Arial" w:hAnsi="Arial" w:cs="Arial"/>
-          <w:b w:val="0"/>
-          <w:sz w:val="24"/>
-          <w:szCs w:val="24"/>
-        </w:rPr>
-        <w:t>macOS</w:t>
-      </w:r>
-      <w:proofErr w:type="spellEnd"/>
-      <w:r>
-        <w:rPr>
-          <w:rStyle w:val="Forte"/>
-          <w:rFonts w:ascii="Arial" w:hAnsi="Arial" w:cs="Arial"/>
-          <w:b w:val="0"/>
-          <w:sz w:val="24"/>
-          <w:szCs w:val="24"/>
-        </w:rPr>
-        <w:t xml:space="preserve">, </w:t>
-      </w:r>
-      <w:proofErr w:type="spellStart"/>
-      <w:r>
-        <w:rPr>
-          <w:rStyle w:val="Forte"/>
-          <w:rFonts w:ascii="Arial" w:hAnsi="Arial" w:cs="Arial"/>
-          <w:b w:val="0"/>
-          <w:sz w:val="24"/>
-          <w:szCs w:val="24"/>
-        </w:rPr>
-        <w:t>Android</w:t>
-      </w:r>
-      <w:proofErr w:type="spellEnd"/>
-      <w:r>
-        <w:rPr>
-          <w:rStyle w:val="Forte"/>
-          <w:rFonts w:ascii="Arial" w:hAnsi="Arial" w:cs="Arial"/>
-          <w:b w:val="0"/>
-          <w:sz w:val="24"/>
-          <w:szCs w:val="24"/>
-        </w:rPr>
-        <w:t>, iOS, HTML5</w:t>
+        <w:t>Windows, macOS, Android, iOS, HTML5</w:t>
       </w:r>
       <w:r>
         <w:rPr>
@@ -4835,25 +4707,7 @@
           <w:spacing w:val="20"/>
           <w:sz w:val="24"/>
         </w:rPr>
-        <w:t xml:space="preserve">O </w:t>
-      </w:r>
-      <w:proofErr w:type="spellStart"/>
-      <w:r>
-        <w:rPr>
-          <w:rFonts w:ascii="Arial" w:eastAsia="Arial MT" w:hAnsi="Arial" w:cs="Arial"/>
-          <w:spacing w:val="20"/>
-          <w:sz w:val="24"/>
-        </w:rPr>
-        <w:t>piskel</w:t>
-      </w:r>
-      <w:proofErr w:type="spellEnd"/>
-      <w:r>
-        <w:rPr>
-          <w:rFonts w:ascii="Arial" w:eastAsia="Arial MT" w:hAnsi="Arial" w:cs="Arial"/>
-          <w:spacing w:val="20"/>
-          <w:sz w:val="24"/>
-        </w:rPr>
-        <w:t xml:space="preserve"> é uma ferramenta para desenvolvimento de pixel art e sprites animados, que funciona de forma online e gratuita, sem necessidade de instalação.</w:t>
+        <w:t>O piskel é uma ferramenta para desenvolvimento de pixel art e sprites animados, que funciona de forma online e gratuita, sem necessidade de instalação.</w:t>
       </w:r>
     </w:p>
     <w:p>
@@ -4980,7 +4834,6 @@
       <w:pPr>
         <w:pStyle w:val="PargrafodaLista"/>
         <w:spacing w:after="0" w:line="360" w:lineRule="auto"/>
-        <w:ind w:left="0"/>
         <w:jc w:val="both"/>
         <w:rPr>
           <w:rFonts w:ascii="Arial" w:eastAsia="Arial" w:hAnsi="Arial" w:cs="Arial"/>
@@ -4991,270 +4844,317 @@
         </w:rPr>
       </w:pPr>
     </w:p>
-    <w:p>
-      <w:pPr>
-        <w:pStyle w:val="PargrafodaLista"/>
-        <w:numPr>
-          <w:ilvl w:val="2"/>
-          <w:numId w:val="23"/>
-        </w:numPr>
-        <w:spacing w:after="0" w:line="360" w:lineRule="auto"/>
-        <w:jc w:val="both"/>
-        <w:rPr>
-          <w:rFonts w:ascii="Arial" w:eastAsia="Arial" w:hAnsi="Arial" w:cs="Arial"/>
-          <w:b/>
-          <w:color w:val="000000"/>
-          <w:spacing w:val="20"/>
-          <w:sz w:val="24"/>
-        </w:rPr>
-      </w:pPr>
-      <w:r>
-        <w:rPr>
-          <w:rFonts w:ascii="Arial" w:eastAsia="Arial" w:hAnsi="Arial" w:cs="Arial"/>
-          <w:b/>
-          <w:color w:val="000000"/>
-          <w:spacing w:val="20"/>
-          <w:sz w:val="24"/>
-        </w:rPr>
-        <w:t>Requisitos funcionais</w:t>
-      </w:r>
-    </w:p>
-    <w:p>
-      <w:pPr>
-        <w:pStyle w:val="PargrafodaLista"/>
-        <w:spacing w:after="0" w:line="360" w:lineRule="auto"/>
-        <w:jc w:val="both"/>
-        <w:rPr>
-          <w:rFonts w:ascii="Arial" w:eastAsia="Arial" w:hAnsi="Arial" w:cs="Arial"/>
-          <w:b/>
-          <w:color w:val="000000"/>
-          <w:spacing w:val="20"/>
-          <w:sz w:val="24"/>
-        </w:rPr>
-      </w:pPr>
-    </w:p>
-    <w:p>
-      <w:pPr>
-        <w:pStyle w:val="PargrafodaLista"/>
-        <w:spacing w:after="0" w:line="360" w:lineRule="auto"/>
-        <w:jc w:val="both"/>
-        <w:rPr>
-          <w:rFonts w:ascii="Arial" w:eastAsia="Arial" w:hAnsi="Arial" w:cs="Arial"/>
-          <w:color w:val="000000"/>
-          <w:spacing w:val="20"/>
-          <w:sz w:val="24"/>
-        </w:rPr>
-      </w:pPr>
-      <w:r>
-        <w:rPr>
-          <w:rFonts w:ascii="Arial" w:eastAsia="Arial" w:hAnsi="Arial" w:cs="Arial"/>
-          <w:color w:val="000000"/>
-          <w:spacing w:val="20"/>
-          <w:sz w:val="24"/>
-        </w:rPr>
-        <w:t xml:space="preserve">RF01 – O sistema deve apresentar narrativa ramificada baseada nas escolhas do jogador </w:t>
-      </w:r>
-    </w:p>
-    <w:p>
-      <w:pPr>
-        <w:pStyle w:val="PargrafodaLista"/>
-        <w:spacing w:after="0" w:line="360" w:lineRule="auto"/>
-        <w:jc w:val="both"/>
-        <w:rPr>
-          <w:rFonts w:ascii="Arial" w:eastAsia="Arial" w:hAnsi="Arial" w:cs="Arial"/>
-          <w:color w:val="000000"/>
-          <w:spacing w:val="20"/>
-          <w:sz w:val="24"/>
-        </w:rPr>
-      </w:pPr>
-      <w:r>
-        <w:rPr>
-          <w:rFonts w:ascii="Arial" w:eastAsia="Arial" w:hAnsi="Arial" w:cs="Arial"/>
-          <w:color w:val="000000"/>
-          <w:spacing w:val="20"/>
-          <w:sz w:val="24"/>
-        </w:rPr>
-        <w:t xml:space="preserve">RF02 – O </w:t>
-      </w:r>
-      <w:r>
-        <w:rPr>
-          <w:rFonts w:ascii="Arial" w:eastAsia="Arial" w:hAnsi="Arial" w:cs="Arial"/>
-          <w:color w:val="000000"/>
-          <w:spacing w:val="20"/>
-          <w:sz w:val="24"/>
-        </w:rPr>
-        <w:t>jogador deve poder navegar entre os diferentes ambientes</w:t>
-      </w:r>
-    </w:p>
-    <w:p>
-      <w:pPr>
-        <w:pStyle w:val="PargrafodaLista"/>
-        <w:spacing w:after="0" w:line="360" w:lineRule="auto"/>
-        <w:jc w:val="both"/>
-        <w:rPr>
-          <w:rFonts w:ascii="Arial" w:eastAsia="Arial" w:hAnsi="Arial" w:cs="Arial"/>
-          <w:color w:val="000000"/>
-          <w:spacing w:val="20"/>
-          <w:sz w:val="24"/>
-        </w:rPr>
-      </w:pPr>
-      <w:r>
-        <w:rPr>
-          <w:rFonts w:ascii="Arial" w:eastAsia="Arial" w:hAnsi="Arial" w:cs="Arial"/>
-          <w:color w:val="000000"/>
-          <w:spacing w:val="20"/>
-          <w:sz w:val="24"/>
-        </w:rPr>
-        <w:t>RF03 – O jogador deve poder visualizar seu estado emocional durante o jogo</w:t>
-      </w:r>
-    </w:p>
-    <w:p>
-      <w:pPr>
-        <w:pStyle w:val="PargrafodaLista"/>
-        <w:spacing w:after="0" w:line="360" w:lineRule="auto"/>
-        <w:jc w:val="both"/>
-        <w:rPr>
-          <w:rFonts w:ascii="Arial" w:eastAsia="Arial" w:hAnsi="Arial" w:cs="Arial"/>
-          <w:color w:val="000000"/>
-          <w:spacing w:val="20"/>
-          <w:sz w:val="24"/>
-        </w:rPr>
-      </w:pPr>
-      <w:r>
-        <w:rPr>
-          <w:rFonts w:ascii="Arial" w:eastAsia="Arial" w:hAnsi="Arial" w:cs="Arial"/>
-          <w:color w:val="000000"/>
-          <w:spacing w:val="20"/>
-          <w:sz w:val="24"/>
-        </w:rPr>
-        <w:t>RF04 – O sistema deve exibir interfaces de diálogo e escolhas de forma clara</w:t>
-      </w:r>
-    </w:p>
-    <w:p>
-      <w:pPr>
-        <w:pStyle w:val="PargrafodaLista"/>
-        <w:spacing w:after="0" w:line="360" w:lineRule="auto"/>
-        <w:jc w:val="both"/>
-        <w:rPr>
-          <w:rFonts w:ascii="Arial" w:eastAsia="Arial" w:hAnsi="Arial" w:cs="Arial"/>
-          <w:color w:val="000000"/>
-          <w:spacing w:val="20"/>
-          <w:sz w:val="24"/>
-        </w:rPr>
-      </w:pPr>
-    </w:p>
-    <w:p>
-      <w:pPr>
-        <w:pStyle w:val="PargrafodaLista"/>
-        <w:numPr>
-          <w:ilvl w:val="2"/>
-          <w:numId w:val="23"/>
-        </w:numPr>
-        <w:spacing w:after="0" w:line="360" w:lineRule="auto"/>
-        <w:jc w:val="both"/>
-        <w:rPr>
-          <w:rFonts w:ascii="Arial" w:eastAsia="Arial MT" w:hAnsi="Arial" w:cs="Arial"/>
-          <w:b/>
-          <w:spacing w:val="20"/>
-          <w:sz w:val="24"/>
-        </w:rPr>
-      </w:pPr>
-      <w:r>
-        <w:rPr>
-          <w:rFonts w:ascii="Arial" w:eastAsia="Arial MT" w:hAnsi="Arial" w:cs="Arial"/>
-          <w:b/>
-          <w:spacing w:val="20"/>
-          <w:sz w:val="24"/>
-        </w:rPr>
-        <w:t>Requisitos não funcionais</w:t>
-      </w:r>
-    </w:p>
-    <w:p>
-      <w:pPr>
-        <w:pStyle w:val="PargrafodaLista"/>
-        <w:spacing w:after="0" w:line="360" w:lineRule="auto"/>
-        <w:jc w:val="both"/>
-        <w:rPr>
-          <w:rFonts w:ascii="Arial" w:eastAsia="Arial MT" w:hAnsi="Arial" w:cs="Arial"/>
-          <w:b/>
-          <w:spacing w:val="20"/>
-          <w:sz w:val="24"/>
-        </w:rPr>
-      </w:pPr>
-    </w:p>
-    <w:p>
-      <w:pPr>
-        <w:pStyle w:val="PargrafodaLista"/>
-        <w:spacing w:after="0" w:line="360" w:lineRule="auto"/>
-        <w:jc w:val="both"/>
-        <w:rPr>
-          <w:rFonts w:ascii="Arial" w:eastAsia="Arial MT" w:hAnsi="Arial" w:cs="Arial"/>
-          <w:spacing w:val="20"/>
-          <w:sz w:val="24"/>
-        </w:rPr>
-      </w:pPr>
-      <w:r>
-        <w:rPr>
-          <w:rFonts w:ascii="Arial" w:eastAsia="Arial MT" w:hAnsi="Arial" w:cs="Arial"/>
-          <w:spacing w:val="20"/>
-          <w:sz w:val="24"/>
-        </w:rPr>
-        <w:t>RNF01 – O jogo deve ter interface intuitiva para o público jovem</w:t>
-      </w:r>
-    </w:p>
-    <w:p>
-      <w:pPr>
-        <w:pStyle w:val="PargrafodaLista"/>
-        <w:spacing w:after="0" w:line="360" w:lineRule="auto"/>
-        <w:jc w:val="both"/>
-        <w:rPr>
-          <w:rFonts w:ascii="Arial" w:eastAsia="Arial MT" w:hAnsi="Arial" w:cs="Arial"/>
-          <w:spacing w:val="20"/>
-          <w:sz w:val="24"/>
-        </w:rPr>
-      </w:pPr>
-      <w:r>
-        <w:rPr>
-          <w:rFonts w:ascii="Arial" w:eastAsia="Arial MT" w:hAnsi="Arial" w:cs="Arial"/>
-          <w:spacing w:val="20"/>
-          <w:sz w:val="24"/>
-        </w:rPr>
-        <w:t xml:space="preserve">RNF02 – O jogo deve abordar o tema de bullying com sensibilidade </w:t>
-      </w:r>
-    </w:p>
-    <w:p>
-      <w:pPr>
-        <w:pStyle w:val="PargrafodaLista"/>
-        <w:spacing w:after="0" w:line="360" w:lineRule="auto"/>
-        <w:jc w:val="both"/>
-        <w:rPr>
-          <w:rFonts w:ascii="Arial" w:eastAsia="Arial MT" w:hAnsi="Arial" w:cs="Arial"/>
-          <w:spacing w:val="20"/>
-          <w:sz w:val="24"/>
-        </w:rPr>
-      </w:pPr>
-      <w:r>
-        <w:rPr>
-          <w:rFonts w:ascii="Arial" w:eastAsia="Arial MT" w:hAnsi="Arial" w:cs="Arial"/>
-          <w:spacing w:val="20"/>
-          <w:sz w:val="24"/>
-        </w:rPr>
-        <w:lastRenderedPageBreak/>
-        <w:t>RNF03 – O jogo deve ser compatível com ambos os ambientes (mobile e PC)</w:t>
-      </w:r>
-    </w:p>
-    <w:p>
-      <w:pPr>
-        <w:pStyle w:val="PargrafodaLista"/>
-        <w:spacing w:after="0" w:line="360" w:lineRule="auto"/>
-        <w:jc w:val="both"/>
-        <w:rPr>
-          <w:rFonts w:ascii="Arial" w:eastAsia="Arial MT" w:hAnsi="Arial" w:cs="Arial"/>
-          <w:spacing w:val="20"/>
-          <w:sz w:val="24"/>
-        </w:rPr>
-      </w:pPr>
-    </w:p>
+    <w:tbl>
+      <w:tblPr>
+        <w:tblW w:w="8487" w:type="dxa"/>
+        <w:tblInd w:w="739" w:type="dxa"/>
+        <w:tblBorders>
+          <w:top w:val="single" w:sz="4" w:space="0" w:color="auto"/>
+          <w:left w:val="single" w:sz="4" w:space="0" w:color="auto"/>
+          <w:bottom w:val="single" w:sz="4" w:space="0" w:color="auto"/>
+          <w:right w:val="single" w:sz="4" w:space="0" w:color="auto"/>
+          <w:insideH w:val="single" w:sz="4" w:space="0" w:color="auto"/>
+          <w:insideV w:val="single" w:sz="4" w:space="0" w:color="auto"/>
+        </w:tblBorders>
+        <w:tblCellMar>
+          <w:left w:w="70" w:type="dxa"/>
+          <w:right w:w="70" w:type="dxa"/>
+        </w:tblCellMar>
+        <w:tblLook w:val="0000" w:firstRow="0" w:lastRow="0" w:firstColumn="0" w:lastColumn="0" w:noHBand="0" w:noVBand="0"/>
+      </w:tblPr>
+      <w:tblGrid>
+        <w:gridCol w:w="4231"/>
+        <w:gridCol w:w="4256"/>
+      </w:tblGrid>
+      <w:tr>
+        <w:tblPrEx>
+          <w:tblCellMar>
+            <w:top w:w="0" w:type="dxa"/>
+            <w:bottom w:w="0" w:type="dxa"/>
+          </w:tblCellMar>
+        </w:tblPrEx>
+        <w:trPr>
+          <w:trHeight w:val="667"/>
+        </w:trPr>
+        <w:tc>
+          <w:tcPr>
+            <w:tcW w:w="4231" w:type="dxa"/>
+          </w:tcPr>
+          <w:p>
+            <w:pPr>
+              <w:pStyle w:val="PargrafodaLista"/>
+              <w:spacing w:after="0" w:line="360" w:lineRule="auto"/>
+              <w:ind w:left="0"/>
+              <w:jc w:val="center"/>
+              <w:rPr>
+                <w:rFonts w:ascii="Arial" w:eastAsia="Arial MT" w:hAnsi="Arial" w:cs="Arial"/>
+                <w:b/>
+                <w:spacing w:val="20"/>
+                <w:sz w:val="24"/>
+              </w:rPr>
+            </w:pPr>
+            <w:r>
+              <w:rPr>
+                <w:rFonts w:ascii="Arial" w:eastAsia="Arial MT" w:hAnsi="Arial" w:cs="Arial"/>
+                <w:b/>
+                <w:spacing w:val="20"/>
+                <w:sz w:val="24"/>
+              </w:rPr>
+              <w:t>Requisitos Funcionais (RF)</w:t>
+            </w:r>
+          </w:p>
+        </w:tc>
+        <w:tc>
+          <w:tcPr>
+            <w:tcW w:w="4256" w:type="dxa"/>
+          </w:tcPr>
+          <w:p>
+            <w:pPr>
+              <w:pStyle w:val="PargrafodaLista"/>
+              <w:spacing w:after="0" w:line="360" w:lineRule="auto"/>
+              <w:ind w:left="0"/>
+              <w:jc w:val="center"/>
+              <w:rPr>
+                <w:rFonts w:ascii="Arial" w:eastAsia="Arial MT" w:hAnsi="Arial" w:cs="Arial"/>
+                <w:b/>
+                <w:spacing w:val="20"/>
+                <w:sz w:val="24"/>
+              </w:rPr>
+            </w:pPr>
+            <w:r>
+              <w:rPr>
+                <w:rFonts w:ascii="Arial" w:eastAsia="Arial MT" w:hAnsi="Arial" w:cs="Arial"/>
+                <w:b/>
+                <w:spacing w:val="20"/>
+                <w:sz w:val="24"/>
+              </w:rPr>
+              <w:t>Requisitos Não Funcionais</w:t>
+            </w:r>
+            <w:r>
+              <w:rPr>
+                <w:rFonts w:ascii="Arial" w:eastAsia="Arial MT" w:hAnsi="Arial" w:cs="Arial"/>
+                <w:b/>
+                <w:spacing w:val="20"/>
+                <w:sz w:val="24"/>
+              </w:rPr>
+              <w:t xml:space="preserve"> </w:t>
+            </w:r>
+            <w:r>
+              <w:rPr>
+                <w:rFonts w:ascii="Arial" w:eastAsia="Arial MT" w:hAnsi="Arial" w:cs="Arial"/>
+                <w:b/>
+                <w:spacing w:val="20"/>
+                <w:sz w:val="24"/>
+              </w:rPr>
+              <w:t>(RNF)</w:t>
+            </w:r>
+          </w:p>
+        </w:tc>
+      </w:tr>
+      <w:tr>
+        <w:tblPrEx>
+          <w:tblCellMar>
+            <w:top w:w="0" w:type="dxa"/>
+            <w:bottom w:w="0" w:type="dxa"/>
+          </w:tblCellMar>
+        </w:tblPrEx>
+        <w:trPr>
+          <w:trHeight w:val="1272"/>
+        </w:trPr>
+        <w:tc>
+          <w:tcPr>
+            <w:tcW w:w="4231" w:type="dxa"/>
+          </w:tcPr>
+          <w:p>
+            <w:pPr>
+              <w:pStyle w:val="PargrafodaLista"/>
+              <w:spacing w:after="0" w:line="360" w:lineRule="auto"/>
+              <w:ind w:left="0"/>
+              <w:jc w:val="both"/>
+              <w:rPr>
+                <w:rFonts w:ascii="Arial" w:eastAsia="Arial MT" w:hAnsi="Arial" w:cs="Arial"/>
+                <w:spacing w:val="20"/>
+                <w:sz w:val="24"/>
+                <w:szCs w:val="24"/>
+              </w:rPr>
+            </w:pPr>
+            <w:r>
+              <w:rPr>
+                <w:rFonts w:ascii="Arial" w:hAnsi="Arial" w:cs="Arial"/>
+                <w:color w:val="000000"/>
+                <w:sz w:val="24"/>
+                <w:szCs w:val="24"/>
+              </w:rPr>
+              <w:t>RF01 – O sistema deve apresentar narrativa ramificada baseada nas escolhas do jogador</w:t>
+            </w:r>
+          </w:p>
+        </w:tc>
+        <w:tc>
+          <w:tcPr>
+            <w:tcW w:w="4256" w:type="dxa"/>
+          </w:tcPr>
+          <w:p>
+            <w:pPr>
+              <w:pStyle w:val="PargrafodaLista"/>
+              <w:spacing w:after="0" w:line="360" w:lineRule="auto"/>
+              <w:ind w:left="0"/>
+              <w:jc w:val="both"/>
+              <w:rPr>
+                <w:rFonts w:ascii="Arial" w:eastAsia="Arial MT" w:hAnsi="Arial" w:cs="Arial"/>
+                <w:spacing w:val="20"/>
+                <w:sz w:val="24"/>
+                <w:szCs w:val="24"/>
+              </w:rPr>
+            </w:pPr>
+            <w:r>
+              <w:rPr>
+                <w:rFonts w:ascii="Arial" w:hAnsi="Arial" w:cs="Arial"/>
+                <w:color w:val="000000"/>
+                <w:sz w:val="24"/>
+                <w:szCs w:val="24"/>
+              </w:rPr>
+              <w:t>RNF01 – O jogo deve ter interface intuitiva para o público jovem</w:t>
+            </w:r>
+          </w:p>
+        </w:tc>
+      </w:tr>
+      <w:tr>
+        <w:tblPrEx>
+          <w:tblCellMar>
+            <w:top w:w="0" w:type="dxa"/>
+            <w:bottom w:w="0" w:type="dxa"/>
+          </w:tblCellMar>
+        </w:tblPrEx>
+        <w:trPr>
+          <w:trHeight w:val="1180"/>
+        </w:trPr>
+        <w:tc>
+          <w:tcPr>
+            <w:tcW w:w="4231" w:type="dxa"/>
+          </w:tcPr>
+          <w:p>
+            <w:pPr>
+              <w:pStyle w:val="PargrafodaLista"/>
+              <w:spacing w:after="0" w:line="360" w:lineRule="auto"/>
+              <w:ind w:left="0"/>
+              <w:jc w:val="both"/>
+              <w:rPr>
+                <w:rFonts w:ascii="Arial" w:eastAsia="Arial MT" w:hAnsi="Arial" w:cs="Arial"/>
+                <w:spacing w:val="20"/>
+                <w:sz w:val="24"/>
+                <w:szCs w:val="24"/>
+              </w:rPr>
+            </w:pPr>
+            <w:r>
+              <w:rPr>
+                <w:rFonts w:ascii="Arial" w:hAnsi="Arial" w:cs="Arial"/>
+                <w:color w:val="000000"/>
+                <w:sz w:val="24"/>
+                <w:szCs w:val="24"/>
+              </w:rPr>
+              <w:t>RF02 – O jogador deve poder navegar entre os diferentes ambientes</w:t>
+            </w:r>
+          </w:p>
+        </w:tc>
+        <w:tc>
+          <w:tcPr>
+            <w:tcW w:w="4256" w:type="dxa"/>
+          </w:tcPr>
+          <w:p>
+            <w:pPr>
+              <w:pStyle w:val="PargrafodaLista"/>
+              <w:spacing w:after="0" w:line="360" w:lineRule="auto"/>
+              <w:ind w:left="0"/>
+              <w:jc w:val="both"/>
+              <w:rPr>
+                <w:rFonts w:ascii="Arial" w:eastAsia="Arial MT" w:hAnsi="Arial" w:cs="Arial"/>
+                <w:spacing w:val="20"/>
+                <w:sz w:val="24"/>
+                <w:szCs w:val="24"/>
+              </w:rPr>
+            </w:pPr>
+            <w:r>
+              <w:rPr>
+                <w:rFonts w:ascii="Arial" w:hAnsi="Arial" w:cs="Arial"/>
+                <w:color w:val="000000"/>
+                <w:sz w:val="24"/>
+                <w:szCs w:val="24"/>
+              </w:rPr>
+              <w:t>RNF02 – O jogo deve abordar o tema de bullying com sensibilidade</w:t>
+            </w:r>
+          </w:p>
+        </w:tc>
+        <w:bookmarkStart w:id="0" w:name="_GoBack"/>
+        <w:bookmarkEnd w:id="0"/>
+      </w:tr>
+      <w:tr>
+        <w:tblPrEx>
+          <w:tblCellMar>
+            <w:top w:w="0" w:type="dxa"/>
+            <w:bottom w:w="0" w:type="dxa"/>
+          </w:tblCellMar>
+        </w:tblPrEx>
+        <w:trPr>
+          <w:trHeight w:val="1211"/>
+        </w:trPr>
+        <w:tc>
+          <w:tcPr>
+            <w:tcW w:w="4231" w:type="dxa"/>
+          </w:tcPr>
+          <w:p>
+            <w:pPr>
+              <w:pStyle w:val="PargrafodaLista"/>
+              <w:spacing w:after="0" w:line="360" w:lineRule="auto"/>
+              <w:ind w:left="0"/>
+              <w:jc w:val="both"/>
+              <w:rPr>
+                <w:rFonts w:ascii="Arial" w:eastAsia="Arial MT" w:hAnsi="Arial" w:cs="Arial"/>
+                <w:spacing w:val="20"/>
+                <w:sz w:val="24"/>
+                <w:szCs w:val="24"/>
+              </w:rPr>
+            </w:pPr>
+            <w:r>
+              <w:rPr>
+                <w:rFonts w:ascii="Arial" w:hAnsi="Arial" w:cs="Arial"/>
+                <w:color w:val="000000"/>
+                <w:sz w:val="24"/>
+                <w:szCs w:val="24"/>
+              </w:rPr>
+              <w:t>RF04 – O sistema deve exibir interfaces de diálogo e escolhas de forma clara</w:t>
+            </w:r>
+          </w:p>
+        </w:tc>
+        <w:tc>
+          <w:tcPr>
+            <w:tcW w:w="4256" w:type="dxa"/>
+          </w:tcPr>
+          <w:p>
+            <w:pPr>
+              <w:pStyle w:val="PargrafodaLista"/>
+              <w:spacing w:after="0" w:line="360" w:lineRule="auto"/>
+              <w:ind w:left="0"/>
+              <w:jc w:val="both"/>
+              <w:rPr>
+                <w:rFonts w:ascii="Arial" w:eastAsia="Arial MT" w:hAnsi="Arial" w:cs="Arial"/>
+                <w:spacing w:val="20"/>
+                <w:sz w:val="24"/>
+                <w:szCs w:val="24"/>
+              </w:rPr>
+            </w:pPr>
+            <w:r>
+              <w:rPr>
+                <w:rFonts w:ascii="Arial" w:hAnsi="Arial" w:cs="Arial"/>
+                <w:color w:val="000000"/>
+                <w:sz w:val="24"/>
+                <w:szCs w:val="24"/>
+              </w:rPr>
+              <w:t>RNF03 – O jogo deve ser compatível com ambos os ambientes (mobile e PC)</w:t>
+            </w:r>
+          </w:p>
+        </w:tc>
+      </w:tr>
+    </w:tbl>
     <w:p>
       <w:pPr>
         <w:pStyle w:val="PargrafodaLista"/>
@@ -5326,7 +5226,16 @@
           <w:spacing w:val="20"/>
           <w:sz w:val="24"/>
         </w:rPr>
-        <w:t>O desenvolvimento do nosso jogo segue um processo cuidadosamente estruturado, que combina elementos de metodologias tradicionais de engenharia de software com práticas adaptadas ao context</w:t>
+        <w:t xml:space="preserve">O desenvolvimento do nosso jogo segue um processo cuidadosamente estruturado, que combina elementos de </w:t>
+      </w:r>
+      <w:r>
+        <w:rPr>
+          <w:rFonts w:ascii="Arial" w:eastAsia="Arial MT" w:hAnsi="Arial" w:cs="Arial"/>
+          <w:spacing w:val="20"/>
+          <w:sz w:val="24"/>
+        </w:rPr>
+        <w:lastRenderedPageBreak/>
+        <w:t>metodologias tradicionais de engenharia de software com práticas adaptadas ao context</w:t>
       </w:r>
       <w:r>
         <w:rPr>
@@ -5442,16 +5351,7 @@
           <w:spacing w:val="20"/>
           <w:sz w:val="24"/>
         </w:rPr>
-        <w:t xml:space="preserve">Por fim, aplicamos uma etapa de lapidação e polimento, onde o código é aprimorado, interfaces são ajustadas e o jogo ganha forma definitiva. Esse processo, dinâmico e colaborativo, </w:t>
-      </w:r>
-      <w:r>
-        <w:rPr>
-          <w:rFonts w:ascii="Arial" w:eastAsia="Arial MT" w:hAnsi="Arial" w:cs="Arial"/>
-          <w:spacing w:val="20"/>
-          <w:sz w:val="24"/>
-        </w:rPr>
-        <w:lastRenderedPageBreak/>
-        <w:t>permite que a equipe una planejamento rigoroso e criatividade, resultando em um produto final coeso, funcional e divertido.</w:t>
+        <w:t>Por fim, aplicamos uma etapa de lapidação e polimento, onde o código é aprimorado, interfaces são ajustadas e o jogo ganha forma definitiva. Esse processo, dinâmico e colaborativo, permite que a equipe una planejamento rigoroso e criatividade, resultando em um produto final coeso, funcional e divertido.</w:t>
       </w:r>
     </w:p>
     <w:p>
@@ -5578,7 +5478,17 @@
           <w:spacing w:val="20"/>
           <w:sz w:val="24"/>
         </w:rPr>
-        <w:t>utilizamos GML (GameMaker Language) como linguagem de programação por ser nativa da engine e permitir desde a programação visual até a codificação textual</w:t>
+        <w:t xml:space="preserve">utilizamos GML (GameMaker Language) como linguagem de programação por ser nativa da engine e permitir desde a </w:t>
+      </w:r>
+      <w:r>
+        <w:rPr>
+          <w:rFonts w:ascii="Arial" w:eastAsia="Arial" w:hAnsi="Arial" w:cs="Arial"/>
+          <w:color w:val="000000"/>
+          <w:spacing w:val="20"/>
+          <w:sz w:val="24"/>
+        </w:rPr>
+        <w:lastRenderedPageBreak/>
+        <w:t>programação visual até a codificação textual</w:t>
       </w:r>
       <w:r>
         <w:rPr>
@@ -5896,8 +5806,17 @@
           <w:spacing w:val="20"/>
           <w:sz w:val="24"/>
         </w:rPr>
+        <w:t xml:space="preserve">O desenvolvimento do jogo enfrentou diversos desafios que demandaram soluções específicas para atender aos objetivos educativos e técnicos do projeto. Para abordar o tema sensível do bullying de forma impactante sem ser traumatizante, foi implementado um sistema de diálogo com múltiplas opções que evita a glamourização da violência e apresenta consequências realistas para cada ação. O desafio de atingir o público-alvo variado de jovens foi resolvido com uma interface intuitiva e </w:t>
+      </w:r>
+      <w:r>
+        <w:rPr>
+          <w:rFonts w:ascii="Arial" w:eastAsia="Arial" w:hAnsi="Arial" w:cs="Arial"/>
+          <w:color w:val="000000"/>
+          <w:spacing w:val="20"/>
+          <w:sz w:val="24"/>
+        </w:rPr>
         <w:lastRenderedPageBreak/>
-        <w:t>O desenvolvimento do jogo enfrentou diversos desafios que demandaram soluções específicas para atender aos objetivos educativos e técnicos do projeto. Para abordar o tema sensível do bullying de forma impactante sem ser traumatizante, foi implementado um sistema de diálogo com múltiplas opções que evita a glamourização da violência e apresenta consequências realistas para cada ação. O desafio de atingir o público-alvo variado de jovens foi resolvido com uma interface intuitiva e controles simplificados, acessíveis para usuários com diferentes níveis de experiência em jogos.</w:t>
+        <w:t>controles simplificados, acessíveis para usuários com diferentes níveis de experiência em jogos.</w:t>
       </w:r>
       <w:r>
         <w:rPr>
@@ -6048,17 +5967,7 @@
           <w:spacing w:val="20"/>
           <w:sz w:val="24"/>
         </w:rPr>
-        <w:t xml:space="preserve">O diagrama de Casos de Uso mostra as principais interações que o jogador pode ter com o sistema, representado pela figura do jogador conectada a quatro funcionalidades essenciais: navegar entre os ambientes do jogo, interagir com os personagens não jogáveis, tomar decisões que afetam a história e visualizar o estado emocional do protagonista. Cada uma dessas funcionalidades se expande em casos mais </w:t>
-      </w:r>
-      <w:r>
-        <w:rPr>
-          <w:rFonts w:ascii="Arial" w:eastAsia="Arial" w:hAnsi="Arial" w:cs="Arial"/>
-          <w:color w:val="000000"/>
-          <w:spacing w:val="20"/>
-          <w:sz w:val="24"/>
-        </w:rPr>
-        <w:lastRenderedPageBreak/>
-        <w:t>específicos, como explorar diferentes locais da escola, conversar com colegas, professores e agressores, fazer escolhas sociais e emocionais, e acompanhar as consequências dessas escolhas no estado do personagem.</w:t>
+        <w:t>O diagrama de Casos de Uso mostra as principais interações que o jogador pode ter com o sistema, representado pela figura do jogador conectada a quatro funcionalidades essenciais: navegar entre os ambientes do jogo, interagir com os personagens não jogáveis, tomar decisões que afetam a história e visualizar o estado emocional do protagonista. Cada uma dessas funcionalidades se expande em casos mais específicos, como explorar diferentes locais da escola, conversar com colegas, professores e agressores, fazer escolhas sociais e emocionais, e acompanhar as consequências dessas escolhas no estado do personagem.</w:t>
       </w:r>
     </w:p>
     <w:p>
@@ -6101,6 +6010,7 @@
           <w:spacing w:val="20"/>
           <w:sz w:val="24"/>
         </w:rPr>
+        <w:lastRenderedPageBreak/>
         <w:drawing>
           <wp:inline distT="0" distB="0" distL="0" distR="0" wp14:anchorId="0B117070" wp14:editId="6DE0CE4C">
             <wp:extent cx="5400040" cy="3138805"/>
@@ -6278,27 +6188,7 @@
           <w:spacing w:val="20"/>
           <w:sz w:val="24"/>
         </w:rPr>
-        <w:t xml:space="preserve">O diagrama de Classes continua representando a estrutura interna do sistema com as cinco classes principais interligadas, mostrando como o Protagonista, Sistema de Diálogo, Gerenciador de Cenas, </w:t>
-      </w:r>
-      <w:proofErr w:type="spellStart"/>
-      <w:r>
-        <w:rPr>
-          <w:rFonts w:ascii="Arial" w:eastAsia="Arial" w:hAnsi="Arial" w:cs="Arial"/>
-          <w:color w:val="000000"/>
-          <w:spacing w:val="20"/>
-          <w:sz w:val="24"/>
-        </w:rPr>
-        <w:t>NPCs</w:t>
-      </w:r>
-      <w:proofErr w:type="spellEnd"/>
-      <w:r>
-        <w:rPr>
-          <w:rFonts w:ascii="Arial" w:eastAsia="Arial" w:hAnsi="Arial" w:cs="Arial"/>
-          <w:color w:val="000000"/>
-          <w:spacing w:val="20"/>
-          <w:sz w:val="24"/>
-        </w:rPr>
-        <w:t xml:space="preserve"> e Sistema Emocional trabalham em conjunto para criar a experiência do jogo, com cada classe tendo suas responsabilidades específicas e se comunicando entre si para formar um sistema coeso e funcional.</w:t>
+        <w:t>O diagrama de Classes continua representando a estrutura interna do sistema com as cinco classes principais interligadas, mostrando como o Protagonista, Sistema de Diálogo, Gerenciador de Cenas, NPCs e Sistema Emocional trabalham em conjunto para criar a experiência do jogo, com cada classe tendo suas responsabilidades específicas e se comunicando entre si para formar um sistema coeso e funcional.</w:t>
       </w:r>
     </w:p>
     <w:p>
@@ -6765,27 +6655,7 @@
           <w:spacing w:val="20"/>
           <w:sz w:val="24"/>
         </w:rPr>
-        <w:t xml:space="preserve">validou a abordagem sensível do tema e a adequação para a faixa etária, destacando o cuidado em evitar a glamourização da violência enquanto mantém o impacto educativo. Esta validação </w:t>
-      </w:r>
-      <w:proofErr w:type="spellStart"/>
-      <w:r>
-        <w:rPr>
-          <w:rFonts w:ascii="Arial" w:eastAsia="Arial" w:hAnsi="Arial" w:cs="Arial"/>
-          <w:color w:val="000000"/>
-          <w:spacing w:val="20"/>
-          <w:sz w:val="24"/>
-        </w:rPr>
-        <w:t>multinível</w:t>
-      </w:r>
-      <w:proofErr w:type="spellEnd"/>
-      <w:r>
-        <w:rPr>
-          <w:rFonts w:ascii="Arial" w:eastAsia="Arial" w:hAnsi="Arial" w:cs="Arial"/>
-          <w:color w:val="000000"/>
-          <w:spacing w:val="20"/>
-          <w:sz w:val="24"/>
-        </w:rPr>
-        <w:t xml:space="preserve"> assegurou que o sistema atende tanto aos requisitos técnicos quanto aos objetivos educacionais.</w:t>
+        <w:t>validou a abordagem sensível do tema e a adequação para a faixa etária, destacando o cuidado em evitar a glamourização da violência enquanto mantém o impacto educativo. Esta validação multinível assegurou que o sistema atende tanto aos requisitos técnicos quanto aos objetivos educacionais.</w:t>
       </w:r>
     </w:p>
     <w:p>
@@ -7653,29 +7523,7 @@
           <w:spacing w:val="20"/>
           <w:sz w:val="24"/>
         </w:rPr>
-        <w:t xml:space="preserve">Desenvolvimento de um aplicativo </w:t>
-      </w:r>
-      <w:proofErr w:type="spellStart"/>
-      <w:r>
-        <w:rPr>
-          <w:rFonts w:ascii="Arial" w:eastAsia="Arial" w:hAnsi="Arial" w:cs="Arial"/>
-          <w:b/>
-          <w:color w:val="000000"/>
-          <w:spacing w:val="20"/>
-          <w:sz w:val="24"/>
-        </w:rPr>
-        <w:t>Android</w:t>
-      </w:r>
-      <w:proofErr w:type="spellEnd"/>
-      <w:r>
-        <w:rPr>
-          <w:rFonts w:ascii="Arial" w:eastAsia="Arial" w:hAnsi="Arial" w:cs="Arial"/>
-          <w:b/>
-          <w:color w:val="000000"/>
-          <w:spacing w:val="20"/>
-          <w:sz w:val="24"/>
-        </w:rPr>
-        <w:t xml:space="preserve"> para vítimas de bullying</w:t>
+        <w:t>Desenvolvimento de um aplicativo Android para vítimas de bullying</w:t>
       </w:r>
       <w:r>
         <w:rPr>
@@ -7751,62 +7599,24 @@
           <w:spacing w:val="20"/>
           <w:sz w:val="24"/>
         </w:rPr>
-        <w:t xml:space="preserve">ALMEIDA, E </w:t>
-      </w:r>
-      <w:proofErr w:type="spellStart"/>
+        <w:t>ALMEIDA, E E, MAIA, J S</w:t>
+      </w:r>
       <w:r>
         <w:rPr>
           <w:rFonts w:ascii="Arial" w:eastAsia="Arial MT" w:hAnsi="Arial" w:cs="Arial"/>
           <w:spacing w:val="20"/>
           <w:sz w:val="24"/>
         </w:rPr>
-        <w:t>E</w:t>
-      </w:r>
-      <w:proofErr w:type="spellEnd"/>
+        <w:t xml:space="preserve"> </w:t>
+      </w:r>
       <w:r>
         <w:rPr>
           <w:rFonts w:ascii="Arial" w:eastAsia="Arial MT" w:hAnsi="Arial" w:cs="Arial"/>
-          <w:spacing w:val="20"/>
-          <w:sz w:val="24"/>
-        </w:rPr>
-        <w:t>, MAIA, J S</w:t>
-      </w:r>
-      <w:r>
-        <w:rPr>
-          <w:rFonts w:ascii="Arial" w:eastAsia="Arial MT" w:hAnsi="Arial" w:cs="Arial"/>
-          <w:spacing w:val="20"/>
-          <w:sz w:val="24"/>
-        </w:rPr>
-        <w:t xml:space="preserve"> </w:t>
-      </w:r>
-      <w:r>
-        <w:rPr>
-          <w:rFonts w:ascii="Arial" w:eastAsia="Arial MT" w:hAnsi="Arial" w:cs="Arial"/>
-          <w:b/>
-          <w:spacing w:val="20"/>
-          <w:sz w:val="24"/>
-        </w:rPr>
-        <w:t xml:space="preserve">Concepção e implantação da plataforma </w:t>
-      </w:r>
-      <w:proofErr w:type="spellStart"/>
-      <w:r>
-        <w:rPr>
-          <w:rFonts w:ascii="Arial" w:eastAsia="Arial MT" w:hAnsi="Arial" w:cs="Arial"/>
-          <w:b/>
-          <w:spacing w:val="20"/>
-          <w:sz w:val="24"/>
-        </w:rPr>
-        <w:t>Bekid</w:t>
-      </w:r>
-      <w:proofErr w:type="spellEnd"/>
-      <w:r>
-        <w:rPr>
-          <w:rFonts w:ascii="Arial" w:eastAsia="Arial MT" w:hAnsi="Arial" w:cs="Arial"/>
-          <w:b/>
-          <w:spacing w:val="20"/>
-          <w:sz w:val="24"/>
-        </w:rPr>
-        <w:t>: um ambiente para auxílio no combate ao bullying na escola</w:t>
+          <w:b/>
+          <w:spacing w:val="20"/>
+          <w:sz w:val="24"/>
+        </w:rPr>
+        <w:t>Concepção e implantação da plataforma Bekid: um ambiente para auxílio no combate ao bullying na escola</w:t>
       </w:r>
       <w:r>
         <w:rPr>
@@ -7949,7 +7759,7 @@
           <w:rPr>
             <w:noProof/>
           </w:rPr>
-          <w:t>22</w:t>
+          <w:t>14</w:t>
         </w:r>
         <w:r>
           <w:fldChar w:fldCharType="end"/>
@@ -10354,7 +10164,7 @@
 </file>
 
 <file path=customXml/itemProps1.xml><?xml version="1.0" encoding="utf-8"?>
-<ds:datastoreItem xmlns:ds="http://schemas.openxmlformats.org/officeDocument/2006/customXml" ds:itemID="{F2004E0F-90FE-4368-9FCF-FA37439DAFB8}">
+<ds:datastoreItem xmlns:ds="http://schemas.openxmlformats.org/officeDocument/2006/customXml" ds:itemID="{06677C3D-B1A3-4DF9-A5F1-4B217227759C}">
   <ds:schemaRefs>
     <ds:schemaRef ds:uri="http://schemas.openxmlformats.org/officeDocument/2006/bibliography"/>
   </ds:schemaRefs>

</xml_diff>